<commit_message>
Revert "Assignment 4 Proposal.docx"
This reverts commit 814096a09676526ae09ba892b43573f86075618f.
</commit_message>
<xml_diff>
--- a/Assignment 4 Proposal.docx
+++ b/Assignment 4 Proposal.docx
@@ -7,7 +7,10 @@
         <w:spacing w:after="0"/>
       </w:pPr>
       <w:r>
-        <w:t xml:space="preserve">Team Members: </w:t>
+        <w:t>Team Members</w:t>
+      </w:r>
+      <w:r>
+        <w:t xml:space="preserve">: </w:t>
       </w:r>
       <w:r>
         <w:tab/>
@@ -52,8 +55,13 @@
       </w:r>
       <w:r>
         <w:tab/>
-        <w:t>Patel, Dhruv</w:t>
-      </w:r>
+        <w:t xml:space="preserve">Patel, </w:t>
+      </w:r>
+      <w:proofErr w:type="spellStart"/>
+      <w:r>
+        <w:t>Dhruv</w:t>
+      </w:r>
+      <w:proofErr w:type="spellEnd"/>
     </w:p>
     <w:p>
       <w:pPr>
@@ -231,7 +239,7 @@
         <w:spacing w:after="0"/>
         <w:ind w:left="1440"/>
       </w:pPr>
-      <w:hyperlink r:id="rId8" w:anchor="libplot-Overview" w:history="1">
+      <w:hyperlink r:id="rId8" w:history="1">
         <w:r>
           <w:rPr>
             <w:rStyle w:val="Hyperlink"/>
@@ -274,7 +282,15 @@
         <w:t>and associated source file (i.e. header file)</w:t>
       </w:r>
       <w:r>
-        <w:t xml:space="preserve"> – used to store user input data – Dhruv Patel</w:t>
+        <w:t xml:space="preserve"> – used to store user input data – </w:t>
+      </w:r>
+      <w:proofErr w:type="spellStart"/>
+      <w:r>
+        <w:t>Dhruv</w:t>
+      </w:r>
+      <w:proofErr w:type="spellEnd"/>
+      <w:r>
+        <w:t xml:space="preserve"> Patel</w:t>
       </w:r>
     </w:p>
     <w:p>
@@ -308,22 +324,25 @@
         <w:spacing w:after="0"/>
         <w:ind w:left="720"/>
       </w:pPr>
+    </w:p>
+    <w:p>
+      <w:pPr>
+        <w:spacing w:after="0"/>
+        <w:ind w:left="2160"/>
+      </w:pPr>
+      <w:r>
+        <w:t xml:space="preserve">Implementation – </w:t>
+      </w:r>
+      <w:r>
+        <w:t>Prompting for a txt file which includes data.  R</w:t>
+      </w:r>
+      <w:r>
+        <w:t xml:space="preserve">eading, parsing, </w:t>
+      </w:r>
       <w:bookmarkStart w:id="0" w:name="_GoBack"/>
       <w:bookmarkEnd w:id="0"/>
-    </w:p>
-    <w:p>
-      <w:pPr>
-        <w:spacing w:after="0"/>
-        <w:ind w:left="2160"/>
-      </w:pPr>
-      <w:r>
-        <w:t xml:space="preserve">Implementation – </w:t>
-      </w:r>
-      <w:r>
-        <w:t>Prompting for a txt file which includes data.  R</w:t>
-      </w:r>
-      <w:r>
-        <w:t>eading, parsing, and storing user data</w:t>
+      <w:r>
+        <w:t>and storing user data</w:t>
       </w:r>
       <w:r>
         <w:t xml:space="preserve"> – Francisco Gonz</w:t>
@@ -363,21 +382,6 @@
       </w:r>
       <w:r>
         <w:t xml:space="preserve">the user input data.  </w:t>
-      </w:r>
-    </w:p>
-    <w:p>
-      <w:pPr>
-        <w:spacing w:after="0"/>
-        <w:ind w:left="1440"/>
-      </w:pPr>
-    </w:p>
-    <w:p>
-      <w:pPr>
-        <w:spacing w:after="0"/>
-        <w:ind w:left="1440"/>
-      </w:pPr>
-      <w:r>
-        <w:t>************************************************************************</w:t>
       </w:r>
     </w:p>
     <w:sectPr>

</xml_diff>

<commit_message>
Revert "Revert "Assignment 4 Proposal.docx""
This reverts commit e685fac990aaa627b244fb45a52e324dcd664eaa.
</commit_message>
<xml_diff>
--- a/Assignment 4 Proposal.docx
+++ b/Assignment 4 Proposal.docx
@@ -7,10 +7,7 @@
         <w:spacing w:after="0"/>
       </w:pPr>
       <w:r>
-        <w:t>Team Members</w:t>
-      </w:r>
-      <w:r>
-        <w:t xml:space="preserve">: </w:t>
+        <w:t xml:space="preserve">Team Members: </w:t>
       </w:r>
       <w:r>
         <w:tab/>
@@ -55,13 +52,8 @@
       </w:r>
       <w:r>
         <w:tab/>
-        <w:t xml:space="preserve">Patel, </w:t>
-      </w:r>
-      <w:proofErr w:type="spellStart"/>
-      <w:r>
-        <w:t>Dhruv</w:t>
-      </w:r>
-      <w:proofErr w:type="spellEnd"/>
+        <w:t>Patel, Dhruv</w:t>
+      </w:r>
     </w:p>
     <w:p>
       <w:pPr>
@@ -239,7 +231,7 @@
         <w:spacing w:after="0"/>
         <w:ind w:left="1440"/>
       </w:pPr>
-      <w:hyperlink r:id="rId8" w:history="1">
+      <w:hyperlink r:id="rId8" w:anchor="libplot-Overview" w:history="1">
         <w:r>
           <w:rPr>
             <w:rStyle w:val="Hyperlink"/>
@@ -282,40 +274,32 @@
         <w:t>and associated source file (i.e. header file)</w:t>
       </w:r>
       <w:r>
-        <w:t xml:space="preserve"> – used to store user input data – </w:t>
+        <w:t xml:space="preserve"> – used to store user input data – Dhruv Patel</w:t>
+      </w:r>
+    </w:p>
+    <w:p>
+      <w:pPr>
+        <w:spacing w:after="0"/>
+        <w:ind w:left="2160"/>
+      </w:pPr>
+    </w:p>
+    <w:p>
+      <w:pPr>
+        <w:spacing w:after="0"/>
+        <w:ind w:left="2160"/>
+      </w:pPr>
+      <w:r>
+        <w:t>Graphical User Interface</w:t>
+      </w:r>
+      <w:r>
+        <w:t xml:space="preserve"> – used to animate and display user input data – </w:t>
       </w:r>
       <w:proofErr w:type="spellStart"/>
       <w:r>
-        <w:t>Dhruv</w:t>
+        <w:t>Nabeelah</w:t>
       </w:r>
       <w:proofErr w:type="spellEnd"/>
       <w:r>
-        <w:t xml:space="preserve"> Patel</w:t>
-      </w:r>
-    </w:p>
-    <w:p>
-      <w:pPr>
-        <w:spacing w:after="0"/>
-        <w:ind w:left="2160"/>
-      </w:pPr>
-    </w:p>
-    <w:p>
-      <w:pPr>
-        <w:spacing w:after="0"/>
-        <w:ind w:left="2160"/>
-      </w:pPr>
-      <w:r>
-        <w:t>Graphical User Interface</w:t>
-      </w:r>
-      <w:r>
-        <w:t xml:space="preserve"> – used to animate and display user input data – </w:t>
-      </w:r>
-      <w:proofErr w:type="spellStart"/>
-      <w:r>
-        <w:t>Nabeelah</w:t>
-      </w:r>
-      <w:proofErr w:type="spellEnd"/>
-      <w:r>
         <w:t xml:space="preserve"> Khan</w:t>
       </w:r>
     </w:p>
@@ -324,25 +308,22 @@
         <w:spacing w:after="0"/>
         <w:ind w:left="720"/>
       </w:pPr>
-    </w:p>
-    <w:p>
-      <w:pPr>
-        <w:spacing w:after="0"/>
-        <w:ind w:left="2160"/>
-      </w:pPr>
-      <w:r>
-        <w:t xml:space="preserve">Implementation – </w:t>
-      </w:r>
-      <w:r>
-        <w:t>Prompting for a txt file which includes data.  R</w:t>
-      </w:r>
-      <w:r>
-        <w:t xml:space="preserve">eading, parsing, </w:t>
-      </w:r>
       <w:bookmarkStart w:id="0" w:name="_GoBack"/>
       <w:bookmarkEnd w:id="0"/>
-      <w:r>
-        <w:t>and storing user data</w:t>
+    </w:p>
+    <w:p>
+      <w:pPr>
+        <w:spacing w:after="0"/>
+        <w:ind w:left="2160"/>
+      </w:pPr>
+      <w:r>
+        <w:t xml:space="preserve">Implementation – </w:t>
+      </w:r>
+      <w:r>
+        <w:t>Prompting for a txt file which includes data.  R</w:t>
+      </w:r>
+      <w:r>
+        <w:t>eading, parsing, and storing user data</w:t>
       </w:r>
       <w:r>
         <w:t xml:space="preserve"> – Francisco Gonz</w:t>
@@ -382,6 +363,21 @@
       </w:r>
       <w:r>
         <w:t xml:space="preserve">the user input data.  </w:t>
+      </w:r>
+    </w:p>
+    <w:p>
+      <w:pPr>
+        <w:spacing w:after="0"/>
+        <w:ind w:left="1440"/>
+      </w:pPr>
+    </w:p>
+    <w:p>
+      <w:pPr>
+        <w:spacing w:after="0"/>
+        <w:ind w:left="1440"/>
+      </w:pPr>
+      <w:r>
+        <w:t>************************************************************************</w:t>
       </w:r>
     </w:p>
     <w:sectPr>

</xml_diff>

<commit_message>
Revert "Revert "Revert "Assignment 4 Proposal.docx"""
This reverts commit 82127df1893a4eb2e557f674b489b7ae8dfa1375.
</commit_message>
<xml_diff>
--- a/Assignment 4 Proposal.docx
+++ b/Assignment 4 Proposal.docx
@@ -7,7 +7,10 @@
         <w:spacing w:after="0"/>
       </w:pPr>
       <w:r>
-        <w:t xml:space="preserve">Team Members: </w:t>
+        <w:t>Team Members</w:t>
+      </w:r>
+      <w:r>
+        <w:t xml:space="preserve">: </w:t>
       </w:r>
       <w:r>
         <w:tab/>
@@ -52,8 +55,13 @@
       </w:r>
       <w:r>
         <w:tab/>
-        <w:t>Patel, Dhruv</w:t>
-      </w:r>
+        <w:t xml:space="preserve">Patel, </w:t>
+      </w:r>
+      <w:proofErr w:type="spellStart"/>
+      <w:r>
+        <w:t>Dhruv</w:t>
+      </w:r>
+      <w:proofErr w:type="spellEnd"/>
     </w:p>
     <w:p>
       <w:pPr>
@@ -231,7 +239,7 @@
         <w:spacing w:after="0"/>
         <w:ind w:left="1440"/>
       </w:pPr>
-      <w:hyperlink r:id="rId8" w:anchor="libplot-Overview" w:history="1">
+      <w:hyperlink r:id="rId8" w:history="1">
         <w:r>
           <w:rPr>
             <w:rStyle w:val="Hyperlink"/>
@@ -274,7 +282,15 @@
         <w:t>and associated source file (i.e. header file)</w:t>
       </w:r>
       <w:r>
-        <w:t xml:space="preserve"> – used to store user input data – Dhruv Patel</w:t>
+        <w:t xml:space="preserve"> – used to store user input data – </w:t>
+      </w:r>
+      <w:proofErr w:type="spellStart"/>
+      <w:r>
+        <w:t>Dhruv</w:t>
+      </w:r>
+      <w:proofErr w:type="spellEnd"/>
+      <w:r>
+        <w:t xml:space="preserve"> Patel</w:t>
       </w:r>
     </w:p>
     <w:p>
@@ -308,22 +324,25 @@
         <w:spacing w:after="0"/>
         <w:ind w:left="720"/>
       </w:pPr>
+    </w:p>
+    <w:p>
+      <w:pPr>
+        <w:spacing w:after="0"/>
+        <w:ind w:left="2160"/>
+      </w:pPr>
+      <w:r>
+        <w:t xml:space="preserve">Implementation – </w:t>
+      </w:r>
+      <w:r>
+        <w:t>Prompting for a txt file which includes data.  R</w:t>
+      </w:r>
+      <w:r>
+        <w:t xml:space="preserve">eading, parsing, </w:t>
+      </w:r>
       <w:bookmarkStart w:id="0" w:name="_GoBack"/>
       <w:bookmarkEnd w:id="0"/>
-    </w:p>
-    <w:p>
-      <w:pPr>
-        <w:spacing w:after="0"/>
-        <w:ind w:left="2160"/>
-      </w:pPr>
-      <w:r>
-        <w:t xml:space="preserve">Implementation – </w:t>
-      </w:r>
-      <w:r>
-        <w:t>Prompting for a txt file which includes data.  R</w:t>
-      </w:r>
-      <w:r>
-        <w:t>eading, parsing, and storing user data</w:t>
+      <w:r>
+        <w:t>and storing user data</w:t>
       </w:r>
       <w:r>
         <w:t xml:space="preserve"> – Francisco Gonz</w:t>
@@ -363,21 +382,6 @@
       </w:r>
       <w:r>
         <w:t xml:space="preserve">the user input data.  </w:t>
-      </w:r>
-    </w:p>
-    <w:p>
-      <w:pPr>
-        <w:spacing w:after="0"/>
-        <w:ind w:left="1440"/>
-      </w:pPr>
-    </w:p>
-    <w:p>
-      <w:pPr>
-        <w:spacing w:after="0"/>
-        <w:ind w:left="1440"/>
-      </w:pPr>
-      <w:r>
-        <w:t>************************************************************************</w:t>
       </w:r>
     </w:p>
     <w:sectPr>

</xml_diff>